<commit_message>
Traduction en anglais de la cloture de travail
</commit_message>
<xml_diff>
--- a/documents/cloture_de_travail.docx
+++ b/documents/cloture_de_travail.docx
@@ -12,12 +12,28 @@
           <w:b/>
         </w:rPr>
       </w:pPr>
-      <w:r>
-        <w:rPr>
-          <w:b/>
-        </w:rPr>
-        <w:t>Clôture de travail</w:t>
-      </w:r>
+      <w:proofErr w:type="spellStart"/>
+      <w:r>
+        <w:rPr>
+          <w:b/>
+        </w:rPr>
+        <w:t>Closing</w:t>
+      </w:r>
+      <w:proofErr w:type="spellEnd"/>
+      <w:r>
+        <w:rPr>
+          <w:b/>
+        </w:rPr>
+        <w:t xml:space="preserve"> of </w:t>
+      </w:r>
+      <w:proofErr w:type="spellStart"/>
+      <w:r>
+        <w:rPr>
+          <w:b/>
+        </w:rPr>
+        <w:t>work</w:t>
+      </w:r>
+      <w:proofErr w:type="spellEnd"/>
     </w:p>
     <w:p>
       <w:pPr>
@@ -32,16 +48,58 @@
           <w:b/>
         </w:rPr>
       </w:pPr>
-      <w:r>
-        <w:rPr>
-          <w:b/>
-        </w:rPr>
-        <w:t>Synthèse</w:t>
-      </w:r>
+      <w:proofErr w:type="spellStart"/>
+      <w:r>
+        <w:rPr>
+          <w:b/>
+        </w:rPr>
+        <w:t>Synthesis</w:t>
+      </w:r>
+      <w:proofErr w:type="spellEnd"/>
     </w:p>
     <w:p>
       <w:r>
-        <w:t>Ce projet nous a permis de revoir la programmation Java orientée objet et les patrons de conception.</w:t>
+        <w:t xml:space="preserve">This </w:t>
+      </w:r>
+      <w:proofErr w:type="spellStart"/>
+      <w:r>
+        <w:t>project</w:t>
+      </w:r>
+      <w:proofErr w:type="spellEnd"/>
+      <w:r>
+        <w:t xml:space="preserve"> </w:t>
+      </w:r>
+      <w:proofErr w:type="spellStart"/>
+      <w:r>
+        <w:t>allowed</w:t>
+      </w:r>
+      <w:proofErr w:type="spellEnd"/>
+      <w:r>
+        <w:t xml:space="preserve"> us to </w:t>
+      </w:r>
+      <w:proofErr w:type="spellStart"/>
+      <w:r>
+        <w:t>review</w:t>
+      </w:r>
+      <w:proofErr w:type="spellEnd"/>
+      <w:r>
+        <w:t xml:space="preserve"> </w:t>
+      </w:r>
+      <w:proofErr w:type="spellStart"/>
+      <w:r>
+        <w:t>object-oriented</w:t>
+      </w:r>
+      <w:proofErr w:type="spellEnd"/>
+      <w:r>
+        <w:t xml:space="preserve"> Java </w:t>
+      </w:r>
+      <w:proofErr w:type="spellStart"/>
+      <w:r>
+        <w:t>programming</w:t>
+      </w:r>
+      <w:proofErr w:type="spellEnd"/>
+      <w:r>
+        <w:t xml:space="preserve"> and design patterns.</w:t>
       </w:r>
     </w:p>
     <w:p>
@@ -50,30 +108,220 @@
           <w:b/>
         </w:rPr>
       </w:pPr>
-      <w:r>
-        <w:rPr>
-          <w:b/>
-        </w:rPr>
-        <w:t>Bilan technique</w:t>
-      </w:r>
+      <w:proofErr w:type="spellStart"/>
+      <w:r>
+        <w:rPr>
+          <w:b/>
+        </w:rPr>
+        <w:t>T</w:t>
+      </w:r>
+      <w:r>
+        <w:rPr>
+          <w:b/>
+        </w:rPr>
+        <w:t>echnical</w:t>
+      </w:r>
+      <w:proofErr w:type="spellEnd"/>
+      <w:r>
+        <w:rPr>
+          <w:b/>
+        </w:rPr>
+        <w:t xml:space="preserve"> </w:t>
+      </w:r>
+      <w:proofErr w:type="spellStart"/>
+      <w:r>
+        <w:rPr>
+          <w:b/>
+        </w:rPr>
+        <w:t>assessment</w:t>
+      </w:r>
+      <w:proofErr w:type="spellEnd"/>
     </w:p>
     <w:p>
-      <w:r>
-        <w:t>Nous n’avons pas pu faire toutes les tâches qui étaient précisé</w:t>
-      </w:r>
-      <w:r>
-        <w:t>e</w:t>
-      </w:r>
-      <w:r>
-        <w:t xml:space="preserve">s. Au vu du projet conséquent et du temps dont on disposait, nous avons fait toutes les tâches les plus utiles et les plus essentielles en ignorant </w:t>
-      </w:r>
-      <w:r>
-        <w:t>certaines</w:t>
-      </w:r>
-      <w:bookmarkStart w:id="0" w:name="_GoBack"/>
-      <w:bookmarkEnd w:id="0"/>
-      <w:r>
-        <w:t xml:space="preserve"> tâches qui prenaient beaucoup de temps pour, finalement, peu d’intérêt.</w:t>
+      <w:proofErr w:type="spellStart"/>
+      <w:r>
+        <w:t>We</w:t>
+      </w:r>
+      <w:proofErr w:type="spellEnd"/>
+      <w:r>
+        <w:t xml:space="preserve"> </w:t>
+      </w:r>
+      <w:proofErr w:type="spellStart"/>
+      <w:r>
+        <w:t>couldn</w:t>
+      </w:r>
+      <w:r>
+        <w:t>’</w:t>
+      </w:r>
+      <w:r>
+        <w:t>t</w:t>
+      </w:r>
+      <w:proofErr w:type="spellEnd"/>
+      <w:r>
+        <w:t xml:space="preserve"> do all the </w:t>
+      </w:r>
+      <w:proofErr w:type="spellStart"/>
+      <w:r>
+        <w:t>tasks</w:t>
+      </w:r>
+      <w:proofErr w:type="spellEnd"/>
+      <w:r>
+        <w:t xml:space="preserve"> </w:t>
+      </w:r>
+      <w:proofErr w:type="spellStart"/>
+      <w:r>
+        <w:t>that</w:t>
+      </w:r>
+      <w:proofErr w:type="spellEnd"/>
+      <w:r>
+        <w:t xml:space="preserve"> </w:t>
+      </w:r>
+      <w:proofErr w:type="spellStart"/>
+      <w:r>
+        <w:t>were</w:t>
+      </w:r>
+      <w:proofErr w:type="spellEnd"/>
+      <w:r>
+        <w:t xml:space="preserve"> </w:t>
+      </w:r>
+      <w:proofErr w:type="spellStart"/>
+      <w:r>
+        <w:t>specified</w:t>
+      </w:r>
+      <w:proofErr w:type="spellEnd"/>
+      <w:r>
+        <w:t xml:space="preserve">. </w:t>
+      </w:r>
+      <w:proofErr w:type="spellStart"/>
+      <w:r>
+        <w:t>Considering</w:t>
+      </w:r>
+      <w:proofErr w:type="spellEnd"/>
+      <w:r>
+        <w:t xml:space="preserve"> the big </w:t>
+      </w:r>
+      <w:proofErr w:type="spellStart"/>
+      <w:r>
+        <w:t>project</w:t>
+      </w:r>
+      <w:proofErr w:type="spellEnd"/>
+      <w:r>
+        <w:t xml:space="preserve"> and the time </w:t>
+      </w:r>
+      <w:proofErr w:type="spellStart"/>
+      <w:r>
+        <w:t>we</w:t>
+      </w:r>
+      <w:proofErr w:type="spellEnd"/>
+      <w:r>
+        <w:t xml:space="preserve"> </w:t>
+      </w:r>
+      <w:proofErr w:type="spellStart"/>
+      <w:r>
+        <w:t>had</w:t>
+      </w:r>
+      <w:proofErr w:type="spellEnd"/>
+      <w:r>
+        <w:t xml:space="preserve">, </w:t>
+      </w:r>
+      <w:proofErr w:type="spellStart"/>
+      <w:r>
+        <w:t>we</w:t>
+      </w:r>
+      <w:proofErr w:type="spellEnd"/>
+      <w:r>
+        <w:t xml:space="preserve"> </w:t>
+      </w:r>
+      <w:proofErr w:type="spellStart"/>
+      <w:r>
+        <w:t>did</w:t>
+      </w:r>
+      <w:proofErr w:type="spellEnd"/>
+      <w:r>
+        <w:t xml:space="preserve"> all the </w:t>
+      </w:r>
+      <w:proofErr w:type="spellStart"/>
+      <w:r>
+        <w:t>most</w:t>
+      </w:r>
+      <w:proofErr w:type="spellEnd"/>
+      <w:r>
+        <w:t xml:space="preserve"> </w:t>
+      </w:r>
+      <w:proofErr w:type="spellStart"/>
+      <w:r>
+        <w:t>useful</w:t>
+      </w:r>
+      <w:proofErr w:type="spellEnd"/>
+      <w:r>
+        <w:t xml:space="preserve"> and essential </w:t>
+      </w:r>
+      <w:proofErr w:type="spellStart"/>
+      <w:r>
+        <w:t>tasks</w:t>
+      </w:r>
+      <w:proofErr w:type="spellEnd"/>
+      <w:r>
+        <w:t xml:space="preserve">, </w:t>
+      </w:r>
+      <w:proofErr w:type="spellStart"/>
+      <w:r>
+        <w:t>ignoring</w:t>
+      </w:r>
+      <w:proofErr w:type="spellEnd"/>
+      <w:r>
+        <w:t xml:space="preserve"> </w:t>
+      </w:r>
+      <w:proofErr w:type="spellStart"/>
+      <w:r>
+        <w:t>some</w:t>
+      </w:r>
+      <w:proofErr w:type="spellEnd"/>
+      <w:r>
+        <w:t xml:space="preserve"> </w:t>
+      </w:r>
+      <w:proofErr w:type="spellStart"/>
+      <w:r>
+        <w:t>tasks</w:t>
+      </w:r>
+      <w:proofErr w:type="spellEnd"/>
+      <w:r>
+        <w:t xml:space="preserve"> </w:t>
+      </w:r>
+      <w:proofErr w:type="spellStart"/>
+      <w:r>
+        <w:t>that</w:t>
+      </w:r>
+      <w:proofErr w:type="spellEnd"/>
+      <w:r>
+        <w:t xml:space="preserve"> </w:t>
+      </w:r>
+      <w:proofErr w:type="spellStart"/>
+      <w:r>
+        <w:t>took</w:t>
+      </w:r>
+      <w:proofErr w:type="spellEnd"/>
+      <w:r>
+        <w:t xml:space="preserve"> a lot of time</w:t>
+      </w:r>
+      <w:r>
+        <w:t xml:space="preserve"> for a </w:t>
+      </w:r>
+      <w:proofErr w:type="spellStart"/>
+      <w:r>
+        <w:t>little</w:t>
+      </w:r>
+      <w:proofErr w:type="spellEnd"/>
+      <w:r>
+        <w:t xml:space="preserve"> </w:t>
+      </w:r>
+      <w:proofErr w:type="spellStart"/>
+      <w:r>
+        <w:t>interest</w:t>
+      </w:r>
+      <w:proofErr w:type="spellEnd"/>
+      <w:r>
+        <w:t>.</w:t>
       </w:r>
     </w:p>
     <w:p>
@@ -86,12 +334,100 @@
         <w:rPr>
           <w:b/>
         </w:rPr>
-        <w:t>Problèmes rencontrés</w:t>
-      </w:r>
+        <w:t xml:space="preserve">Problems </w:t>
+      </w:r>
+      <w:proofErr w:type="spellStart"/>
+      <w:r>
+        <w:rPr>
+          <w:b/>
+        </w:rPr>
+        <w:t>encountered</w:t>
+      </w:r>
+      <w:proofErr w:type="spellEnd"/>
     </w:p>
     <w:p>
       <w:r>
-        <w:t xml:space="preserve">Le plus gros problème que nous avons rencontré est celui des accents en UTF-8. En effet, David travaillait sur le logiciel Eclipse sur Windows tandis que Joe travaillait sur le logiciel </w:t>
+        <w:t xml:space="preserve">The </w:t>
+      </w:r>
+      <w:proofErr w:type="spellStart"/>
+      <w:r>
+        <w:t>biggest</w:t>
+      </w:r>
+      <w:proofErr w:type="spellEnd"/>
+      <w:r>
+        <w:t xml:space="preserve"> </w:t>
+      </w:r>
+      <w:proofErr w:type="spellStart"/>
+      <w:r>
+        <w:t>problem</w:t>
+      </w:r>
+      <w:proofErr w:type="spellEnd"/>
+      <w:r>
+        <w:t xml:space="preserve"> </w:t>
+      </w:r>
+      <w:proofErr w:type="spellStart"/>
+      <w:r>
+        <w:t>we</w:t>
+      </w:r>
+      <w:proofErr w:type="spellEnd"/>
+      <w:r>
+        <w:t xml:space="preserve"> have </w:t>
+      </w:r>
+      <w:proofErr w:type="spellStart"/>
+      <w:r>
+        <w:t>encountered</w:t>
+      </w:r>
+      <w:proofErr w:type="spellEnd"/>
+      <w:r>
+        <w:t xml:space="preserve"> </w:t>
+      </w:r>
+      <w:proofErr w:type="spellStart"/>
+      <w:r>
+        <w:t>is</w:t>
+      </w:r>
+      <w:proofErr w:type="spellEnd"/>
+      <w:r>
+        <w:t xml:space="preserve"> accents in UTF-8. Indeed, David </w:t>
+      </w:r>
+      <w:proofErr w:type="spellStart"/>
+      <w:r>
+        <w:t>was</w:t>
+      </w:r>
+      <w:proofErr w:type="spellEnd"/>
+      <w:r>
+        <w:t xml:space="preserve"> </w:t>
+      </w:r>
+      <w:proofErr w:type="spellStart"/>
+      <w:r>
+        <w:t>working</w:t>
+      </w:r>
+      <w:proofErr w:type="spellEnd"/>
+      <w:r>
+        <w:t xml:space="preserve"> on Eclipse software on Windows </w:t>
+      </w:r>
+      <w:proofErr w:type="spellStart"/>
+      <w:r>
+        <w:t>while</w:t>
+      </w:r>
+      <w:proofErr w:type="spellEnd"/>
+      <w:r>
+        <w:t xml:space="preserve"> Joe </w:t>
+      </w:r>
+      <w:proofErr w:type="spellStart"/>
+      <w:r>
+        <w:t>was</w:t>
+      </w:r>
+      <w:proofErr w:type="spellEnd"/>
+      <w:r>
+        <w:t xml:space="preserve"> </w:t>
+      </w:r>
+      <w:proofErr w:type="spellStart"/>
+      <w:r>
+        <w:t>working</w:t>
+      </w:r>
+      <w:proofErr w:type="spellEnd"/>
+      <w:r>
+        <w:t xml:space="preserve"> on </w:t>
       </w:r>
       <w:proofErr w:type="spellStart"/>
       <w:r>
@@ -107,7 +443,116 @@
       </w:r>
       <w:proofErr w:type="spellEnd"/>
       <w:r>
-        <w:t xml:space="preserve"> sur Linux. Par conséquent, nous avons été très prudent tout au long du projet afin de ne pas push du code dont les accents étaient mal encodés.</w:t>
+        <w:t xml:space="preserve"> software on Linux. As a </w:t>
+      </w:r>
+      <w:proofErr w:type="spellStart"/>
+      <w:r>
+        <w:t>result</w:t>
+      </w:r>
+      <w:proofErr w:type="spellEnd"/>
+      <w:r>
+        <w:t xml:space="preserve">, </w:t>
+      </w:r>
+      <w:proofErr w:type="spellStart"/>
+      <w:r>
+        <w:t>we</w:t>
+      </w:r>
+      <w:proofErr w:type="spellEnd"/>
+      <w:r>
+        <w:t xml:space="preserve"> </w:t>
+      </w:r>
+      <w:proofErr w:type="spellStart"/>
+      <w:r>
+        <w:t>were</w:t>
+      </w:r>
+      <w:proofErr w:type="spellEnd"/>
+      <w:r>
+        <w:t xml:space="preserve"> </w:t>
+      </w:r>
+      <w:proofErr w:type="spellStart"/>
+      <w:r>
+        <w:t>very</w:t>
+      </w:r>
+      <w:proofErr w:type="spellEnd"/>
+      <w:r>
+        <w:t xml:space="preserve"> </w:t>
+      </w:r>
+      <w:proofErr w:type="spellStart"/>
+      <w:r>
+        <w:t>cautious</w:t>
+      </w:r>
+      <w:proofErr w:type="spellEnd"/>
+      <w:r>
+        <w:t xml:space="preserve"> </w:t>
+      </w:r>
+      <w:proofErr w:type="spellStart"/>
+      <w:r>
+        <w:t>throughout</w:t>
+      </w:r>
+      <w:proofErr w:type="spellEnd"/>
+      <w:r>
+        <w:t xml:space="preserve"> the </w:t>
+      </w:r>
+      <w:proofErr w:type="spellStart"/>
+      <w:r>
+        <w:t>project</w:t>
+      </w:r>
+      <w:proofErr w:type="spellEnd"/>
+      <w:r>
+        <w:t xml:space="preserve"> in </w:t>
+      </w:r>
+      <w:proofErr w:type="spellStart"/>
+      <w:r>
+        <w:t>order</w:t>
+      </w:r>
+      <w:proofErr w:type="spellEnd"/>
+      <w:r>
+        <w:t xml:space="preserve"> to </w:t>
+      </w:r>
+      <w:r>
+        <w:t>have</w:t>
+      </w:r>
+      <w:r>
+        <w:t xml:space="preserve"> cod</w:t>
+      </w:r>
+      <w:r>
+        <w:t>e</w:t>
+      </w:r>
+      <w:r>
+        <w:t xml:space="preserve"> </w:t>
+      </w:r>
+      <w:proofErr w:type="spellStart"/>
+      <w:r>
+        <w:t>with</w:t>
+      </w:r>
+      <w:proofErr w:type="spellEnd"/>
+      <w:r>
+        <w:t xml:space="preserve"> </w:t>
+      </w:r>
+      <w:proofErr w:type="spellStart"/>
+      <w:r>
+        <w:t>badly</w:t>
+      </w:r>
+      <w:proofErr w:type="spellEnd"/>
+      <w:r>
+        <w:t xml:space="preserve"> </w:t>
+      </w:r>
+      <w:proofErr w:type="spellStart"/>
+      <w:r>
+        <w:t>encoded</w:t>
+      </w:r>
+      <w:proofErr w:type="spellEnd"/>
+      <w:r>
+        <w:t xml:space="preserve"> </w:t>
+      </w:r>
+      <w:r>
+        <w:t>accent</w:t>
+      </w:r>
+      <w:r>
+        <w:t>s</w:t>
+      </w:r>
+      <w:r>
+        <w:t>.</w:t>
       </w:r>
     </w:p>
     <w:p>
@@ -116,38 +561,192 @@
           <w:b/>
         </w:rPr>
       </w:pPr>
-      <w:r>
-        <w:rPr>
-          <w:b/>
-        </w:rPr>
-        <w:t>Écarts avec les prévisions</w:t>
-      </w:r>
+      <w:proofErr w:type="spellStart"/>
+      <w:r>
+        <w:rPr>
+          <w:b/>
+        </w:rPr>
+        <w:t>Differences</w:t>
+      </w:r>
+      <w:proofErr w:type="spellEnd"/>
+      <w:r>
+        <w:rPr>
+          <w:b/>
+        </w:rPr>
+        <w:t xml:space="preserve"> </w:t>
+      </w:r>
+      <w:proofErr w:type="spellStart"/>
+      <w:r>
+        <w:rPr>
+          <w:b/>
+        </w:rPr>
+        <w:t>with</w:t>
+      </w:r>
+      <w:proofErr w:type="spellEnd"/>
+      <w:r>
+        <w:rPr>
+          <w:b/>
+        </w:rPr>
+        <w:t xml:space="preserve"> </w:t>
+      </w:r>
+      <w:proofErr w:type="spellStart"/>
+      <w:r>
+        <w:rPr>
+          <w:b/>
+        </w:rPr>
+        <w:t>forecasts</w:t>
+      </w:r>
+      <w:proofErr w:type="spellEnd"/>
     </w:p>
     <w:p>
       <w:r>
-        <w:t xml:space="preserve">Le projet nous a pris un peu plus de temps que prévu car nous avons sous-estimé le temps qu’on devrait passé </w:t>
-      </w:r>
-      <w:r>
-        <w:t xml:space="preserve">sur la fonction </w:t>
-      </w:r>
-      <w:proofErr w:type="gramStart"/>
-      <w:r>
-        <w:rPr>
-          <w:rFonts w:ascii="Courier New" w:hAnsi="Courier New" w:cs="Courier New"/>
-          <w:shd w:val="clear" w:color="auto" w:fill="BFBFBF" w:themeFill="background1" w:themeFillShade="BF"/>
-        </w:rPr>
-        <w:t>Main(</w:t>
-      </w:r>
-      <w:proofErr w:type="gramEnd"/>
-      <w:r>
-        <w:rPr>
-          <w:rFonts w:ascii="Courier New" w:hAnsi="Courier New" w:cs="Courier New"/>
-          <w:shd w:val="clear" w:color="auto" w:fill="BFBFBF" w:themeFill="background1" w:themeFillShade="BF"/>
-        </w:rPr>
-        <w:t>)</w:t>
-      </w:r>
-      <w:r>
-        <w:t xml:space="preserve"> de lancement du projet. En effet, la gestion de temps ainsi que toutes les possibilités que nous offrons à l’utilisateur de faire prennent du temps à coder. </w:t>
+        <w:t xml:space="preserve">The </w:t>
+      </w:r>
+      <w:proofErr w:type="spellStart"/>
+      <w:r>
+        <w:t>project</w:t>
+      </w:r>
+      <w:proofErr w:type="spellEnd"/>
+      <w:r>
+        <w:t xml:space="preserve"> </w:t>
+      </w:r>
+      <w:proofErr w:type="spellStart"/>
+      <w:r>
+        <w:t>took</w:t>
+      </w:r>
+      <w:proofErr w:type="spellEnd"/>
+      <w:r>
+        <w:t xml:space="preserve"> a </w:t>
+      </w:r>
+      <w:proofErr w:type="spellStart"/>
+      <w:r>
+        <w:t>little</w:t>
+      </w:r>
+      <w:proofErr w:type="spellEnd"/>
+      <w:r>
+        <w:t xml:space="preserve"> longer </w:t>
+      </w:r>
+      <w:proofErr w:type="spellStart"/>
+      <w:r>
+        <w:t>than</w:t>
+      </w:r>
+      <w:proofErr w:type="spellEnd"/>
+      <w:r>
+        <w:t xml:space="preserve"> </w:t>
+      </w:r>
+      <w:proofErr w:type="spellStart"/>
+      <w:r>
+        <w:t>expected</w:t>
+      </w:r>
+      <w:proofErr w:type="spellEnd"/>
+      <w:r>
+        <w:t xml:space="preserve"> </w:t>
+      </w:r>
+      <w:proofErr w:type="spellStart"/>
+      <w:r>
+        <w:t>because</w:t>
+      </w:r>
+      <w:proofErr w:type="spellEnd"/>
+      <w:r>
+        <w:t xml:space="preserve"> </w:t>
+      </w:r>
+      <w:proofErr w:type="spellStart"/>
+      <w:r>
+        <w:t>we</w:t>
+      </w:r>
+      <w:proofErr w:type="spellEnd"/>
+      <w:r>
+        <w:t xml:space="preserve"> </w:t>
+      </w:r>
+      <w:proofErr w:type="spellStart"/>
+      <w:r>
+        <w:t>underestimated</w:t>
+      </w:r>
+      <w:proofErr w:type="spellEnd"/>
+      <w:r>
+        <w:t xml:space="preserve"> how </w:t>
+      </w:r>
+      <w:proofErr w:type="spellStart"/>
+      <w:r>
+        <w:t>much</w:t>
+      </w:r>
+      <w:proofErr w:type="spellEnd"/>
+      <w:r>
+        <w:t xml:space="preserve"> time </w:t>
+      </w:r>
+      <w:proofErr w:type="spellStart"/>
+      <w:r>
+        <w:t>should</w:t>
+      </w:r>
+      <w:proofErr w:type="spellEnd"/>
+      <w:r>
+        <w:t xml:space="preserve"> </w:t>
+      </w:r>
+      <w:proofErr w:type="spellStart"/>
+      <w:r>
+        <w:t>be</w:t>
+      </w:r>
+      <w:proofErr w:type="spellEnd"/>
+      <w:r>
+        <w:t xml:space="preserve"> </w:t>
+      </w:r>
+      <w:proofErr w:type="spellStart"/>
+      <w:r>
+        <w:t>spent</w:t>
+      </w:r>
+      <w:proofErr w:type="spellEnd"/>
+      <w:r>
+        <w:t xml:space="preserve"> on the </w:t>
+      </w:r>
+      <w:r>
+        <w:t>main part (</w:t>
+      </w:r>
+      <w:proofErr w:type="spellStart"/>
+      <w:r>
+        <w:t>execution</w:t>
+      </w:r>
+      <w:proofErr w:type="spellEnd"/>
+      <w:r>
+        <w:t xml:space="preserve"> of the code)</w:t>
+      </w:r>
+      <w:r>
+        <w:t xml:space="preserve">. Indeed, the time management </w:t>
+      </w:r>
+      <w:r>
+        <w:t>and</w:t>
+      </w:r>
+      <w:r>
+        <w:t xml:space="preserve"> all the </w:t>
+      </w:r>
+      <w:proofErr w:type="spellStart"/>
+      <w:r>
+        <w:t>possibilities</w:t>
+      </w:r>
+      <w:proofErr w:type="spellEnd"/>
+      <w:r>
+        <w:t xml:space="preserve"> </w:t>
+      </w:r>
+      <w:proofErr w:type="spellStart"/>
+      <w:r>
+        <w:t>we offer</w:t>
+      </w:r>
+      <w:proofErr w:type="spellEnd"/>
+      <w:r>
+        <w:t xml:space="preserve"> to the user </w:t>
+      </w:r>
+      <w:proofErr w:type="spellStart"/>
+      <w:r>
+        <w:t>take</w:t>
+      </w:r>
+      <w:proofErr w:type="spellEnd"/>
+      <w:r>
+        <w:t xml:space="preserve"> </w:t>
+      </w:r>
+      <w:r>
+        <w:t xml:space="preserve">a lot of </w:t>
+      </w:r>
+      <w:r>
+        <w:t>time to code.</w:t>
       </w:r>
     </w:p>
     <w:p>
@@ -156,16 +755,217 @@
           <w:b/>
         </w:rPr>
       </w:pPr>
-      <w:r>
-        <w:rPr>
-          <w:b/>
-        </w:rPr>
-        <w:t>Mesures d’amélioration</w:t>
-      </w:r>
+      <w:proofErr w:type="spellStart"/>
+      <w:r>
+        <w:rPr>
+          <w:b/>
+        </w:rPr>
+        <w:t>Improvement</w:t>
+      </w:r>
+      <w:proofErr w:type="spellEnd"/>
+      <w:r>
+        <w:rPr>
+          <w:b/>
+        </w:rPr>
+        <w:t xml:space="preserve"> </w:t>
+      </w:r>
+      <w:proofErr w:type="spellStart"/>
+      <w:r>
+        <w:rPr>
+          <w:b/>
+        </w:rPr>
+        <w:t>measures</w:t>
+      </w:r>
+      <w:proofErr w:type="spellEnd"/>
     </w:p>
     <w:p>
-      <w:r>
-        <w:t>Pour améliorer notre application, nous pourrons faire les tâches que nous n’avons pas faites afin de terminer complètement le projet. De plus, il est toujours possible de s’améliorer en s’informant sur le véritable comportement de chacun des animaux afin de faire une simulation des plus réaliste.</w:t>
+      <w:bookmarkStart w:id="0" w:name="_GoBack"/>
+      <w:bookmarkEnd w:id="0"/>
+      <w:r>
+        <w:t xml:space="preserve">To </w:t>
+      </w:r>
+      <w:proofErr w:type="spellStart"/>
+      <w:r>
+        <w:t>improve</w:t>
+      </w:r>
+      <w:proofErr w:type="spellEnd"/>
+      <w:r>
+        <w:t xml:space="preserve"> </w:t>
+      </w:r>
+      <w:proofErr w:type="spellStart"/>
+      <w:r>
+        <w:t>our</w:t>
+      </w:r>
+      <w:proofErr w:type="spellEnd"/>
+      <w:r>
+        <w:t xml:space="preserve"> application, </w:t>
+      </w:r>
+      <w:proofErr w:type="spellStart"/>
+      <w:r>
+        <w:t>we</w:t>
+      </w:r>
+      <w:proofErr w:type="spellEnd"/>
+      <w:r>
+        <w:t xml:space="preserve"> </w:t>
+      </w:r>
+      <w:proofErr w:type="spellStart"/>
+      <w:r>
+        <w:t>could</w:t>
+      </w:r>
+      <w:proofErr w:type="spellEnd"/>
+      <w:r>
+        <w:t xml:space="preserve"> do the </w:t>
+      </w:r>
+      <w:proofErr w:type="spellStart"/>
+      <w:r>
+        <w:t>tasks</w:t>
+      </w:r>
+      <w:proofErr w:type="spellEnd"/>
+      <w:r>
+        <w:t xml:space="preserve"> </w:t>
+      </w:r>
+      <w:proofErr w:type="spellStart"/>
+      <w:r>
+        <w:t>we</w:t>
+      </w:r>
+      <w:proofErr w:type="spellEnd"/>
+      <w:r>
+        <w:t xml:space="preserve"> </w:t>
+      </w:r>
+      <w:proofErr w:type="spellStart"/>
+      <w:r>
+        <w:t>did</w:t>
+      </w:r>
+      <w:r>
+        <w:t>n’</w:t>
+      </w:r>
+      <w:r>
+        <w:t>t</w:t>
+      </w:r>
+      <w:proofErr w:type="spellEnd"/>
+      <w:r>
+        <w:t xml:space="preserve"> do in </w:t>
+      </w:r>
+      <w:proofErr w:type="spellStart"/>
+      <w:r>
+        <w:t>order</w:t>
+      </w:r>
+      <w:proofErr w:type="spellEnd"/>
+      <w:r>
+        <w:t xml:space="preserve"> to </w:t>
+      </w:r>
+      <w:proofErr w:type="spellStart"/>
+      <w:r>
+        <w:t>complete</w:t>
+      </w:r>
+      <w:proofErr w:type="spellEnd"/>
+      <w:r>
+        <w:t xml:space="preserve"> the </w:t>
+      </w:r>
+      <w:proofErr w:type="spellStart"/>
+      <w:r>
+        <w:t>project</w:t>
+      </w:r>
+      <w:proofErr w:type="spellEnd"/>
+      <w:r>
+        <w:t xml:space="preserve"> </w:t>
+      </w:r>
+      <w:proofErr w:type="spellStart"/>
+      <w:r>
+        <w:t>completely</w:t>
+      </w:r>
+      <w:proofErr w:type="spellEnd"/>
+      <w:r>
+        <w:t>.</w:t>
+      </w:r>
+      <w:r>
+        <w:t xml:space="preserve"> </w:t>
+      </w:r>
+      <w:proofErr w:type="spellStart"/>
+      <w:r>
+        <w:t>Moreover</w:t>
+      </w:r>
+      <w:proofErr w:type="spellEnd"/>
+      <w:r>
+        <w:t xml:space="preserve">, </w:t>
+      </w:r>
+      <w:proofErr w:type="spellStart"/>
+      <w:r>
+        <w:t>it</w:t>
+      </w:r>
+      <w:r>
+        <w:t>’</w:t>
+      </w:r>
+      <w:r>
+        <w:t>s</w:t>
+      </w:r>
+      <w:proofErr w:type="spellEnd"/>
+      <w:r>
+        <w:t xml:space="preserve"> </w:t>
+      </w:r>
+      <w:proofErr w:type="spellStart"/>
+      <w:r>
+        <w:t>always</w:t>
+      </w:r>
+      <w:proofErr w:type="spellEnd"/>
+      <w:r>
+        <w:t xml:space="preserve"> possible to </w:t>
+      </w:r>
+      <w:proofErr w:type="spellStart"/>
+      <w:r>
+        <w:t>improve</w:t>
+      </w:r>
+      <w:proofErr w:type="spellEnd"/>
+      <w:r>
+        <w:t xml:space="preserve"> by </w:t>
+      </w:r>
+      <w:proofErr w:type="spellStart"/>
+      <w:r>
+        <w:t>learning</w:t>
+      </w:r>
+      <w:proofErr w:type="spellEnd"/>
+      <w:r>
+        <w:t xml:space="preserve"> about the real </w:t>
+      </w:r>
+      <w:proofErr w:type="spellStart"/>
+      <w:r>
+        <w:t>behavior</w:t>
+      </w:r>
+      <w:proofErr w:type="spellEnd"/>
+      <w:r>
+        <w:t xml:space="preserve"> of </w:t>
+      </w:r>
+      <w:proofErr w:type="spellStart"/>
+      <w:r>
+        <w:t>each</w:t>
+      </w:r>
+      <w:proofErr w:type="spellEnd"/>
+      <w:r>
+        <w:t xml:space="preserve"> animal in </w:t>
+      </w:r>
+      <w:proofErr w:type="spellStart"/>
+      <w:r>
+        <w:t>order</w:t>
+      </w:r>
+      <w:proofErr w:type="spellEnd"/>
+      <w:r>
+        <w:t xml:space="preserve"> to </w:t>
+      </w:r>
+      <w:proofErr w:type="spellStart"/>
+      <w:r>
+        <w:t>make</w:t>
+      </w:r>
+      <w:proofErr w:type="spellEnd"/>
+      <w:r>
+        <w:t xml:space="preserve"> a </w:t>
+      </w:r>
+      <w:proofErr w:type="spellStart"/>
+      <w:r>
+        <w:t>realistic</w:t>
+      </w:r>
+      <w:proofErr w:type="spellEnd"/>
+      <w:r>
+        <w:t xml:space="preserve"> simulation.</w:t>
       </w:r>
     </w:p>
     <w:p/>
@@ -577,7 +1377,10 @@
   <w:style w:type="paragraph" w:default="1" w:styleId="Normal">
     <w:name w:val="Normal"/>
     <w:qFormat/>
-    <w:rsid w:val="00B26D33"/>
+    <w:rsid w:val="001029C7"/>
+    <w:pPr>
+      <w:jc w:val="both"/>
+    </w:pPr>
     <w:rPr>
       <w:rFonts w:ascii="Arial" w:hAnsi="Arial" w:cs="Arial"/>
       <w:sz w:val="24"/>

</xml_diff>